<commit_message>
Added spring and maven structure
</commit_message>
<xml_diff>
--- a/research/literature review.docx
+++ b/research/literature review.docx
@@ -107,6 +107,7 @@
           <w:id w:val="-861897493"/>
           <w:citation/>
         </w:sdtPr>
+        <w:sdtEndPr/>
         <w:sdtContent>
           <w:r>
             <w:fldChar w:fldCharType="begin"/>
@@ -168,6 +169,7 @@
           <w:id w:val="827796890"/>
           <w:citation/>
         </w:sdtPr>
+        <w:sdtEndPr/>
         <w:sdtContent>
           <w:r>
             <w:fldChar w:fldCharType="begin"/>
@@ -220,6 +222,9 @@
       <w:proofErr w:type="gramEnd"/>
       <w:r>
         <w:t xml:space="preserve">]. </w:t>
+      </w:r>
+      <w:r>
+        <w:t>----</w:t>
       </w:r>
     </w:p>
     <w:p>
@@ -231,17 +236,57 @@
         </w:numPr>
       </w:pPr>
       <w:r>
+        <w:t>Watson</w:t>
+      </w:r>
+    </w:p>
+    <w:p>
+      <w:pPr>
+        <w:pStyle w:val="ListParagraph"/>
+        <w:numPr>
+          <w:ilvl w:val="0"/>
+          <w:numId w:val="5"/>
+        </w:numPr>
+      </w:pPr>
+      <w:r>
         <w:t>Current uses</w:t>
       </w:r>
     </w:p>
     <w:p>
-      <w:r>
-        <w:t xml:space="preserve">Chatbots are ubiquitous in modern life, with most modern smartphones pre-equipped with a personal assistant such as Google Assistant or Apple’s </w:t>
-      </w:r>
-      <w:bookmarkStart w:id="0" w:name="_GoBack"/>
-      <w:bookmarkEnd w:id="0"/>
-      <w:r>
-        <w:t xml:space="preserve">Siri. </w:t>
+      <w:pPr>
+        <w:pStyle w:val="ListParagraph"/>
+        <w:numPr>
+          <w:ilvl w:val="1"/>
+          <w:numId w:val="5"/>
+        </w:numPr>
+      </w:pPr>
+      <w:r>
+        <w:t>Google Assistant</w:t>
+      </w:r>
+    </w:p>
+    <w:p>
+      <w:pPr>
+        <w:pStyle w:val="ListParagraph"/>
+        <w:numPr>
+          <w:ilvl w:val="1"/>
+          <w:numId w:val="5"/>
+        </w:numPr>
+      </w:pPr>
+      <w:r>
+        <w:t>KAI</w:t>
+      </w:r>
+    </w:p>
+    <w:p>
+      <w:r>
+        <w:t xml:space="preserve">Chatbots are ubiquitous in modern life, with most modern smartphones pre-equipped with a </w:t>
+      </w:r>
+      <w:r>
+        <w:t>virtual</w:t>
+      </w:r>
+      <w:r>
+        <w:t xml:space="preserve"> assistant such as Google Assistant or Apple’s Siri. </w:t>
+      </w:r>
+      <w:r>
+        <w:t>----</w:t>
       </w:r>
     </w:p>
     <w:p>
@@ -287,6 +332,7 @@
           <w:id w:val="340134509"/>
           <w:citation/>
         </w:sdtPr>
+        <w:sdtEndPr/>
         <w:sdtContent>
           <w:r>
             <w:fldChar w:fldCharType="begin"/>
@@ -322,6 +368,7 @@
           <w:id w:val="766659368"/>
           <w:citation/>
         </w:sdtPr>
+        <w:sdtEndPr/>
         <w:sdtContent>
           <w:r>
             <w:fldChar w:fldCharType="begin"/>
@@ -360,6 +407,7 @@
         </w:rPr>
       </w:pPr>
       <w:r>
+        <w:lastRenderedPageBreak/>
         <w:t>The Ubuntu Dialog</w:t>
       </w:r>
       <w:r>
@@ -373,6 +421,7 @@
           <w:id w:val="-1367130943"/>
           <w:citation/>
         </w:sdtPr>
+        <w:sdtEndPr/>
         <w:sdtContent>
           <w:r>
             <w:fldChar w:fldCharType="begin"/>
@@ -411,6 +460,7 @@
           <w:id w:val="967788498"/>
           <w:citation/>
         </w:sdtPr>
+        <w:sdtEndPr/>
         <w:sdtContent>
           <w:r>
             <w:fldChar w:fldCharType="begin"/>
@@ -451,7 +501,6 @@
     </w:p>
     <w:p>
       <w:r>
-        <w:lastRenderedPageBreak/>
         <w:t>In terms of knowledge</w:t>
       </w:r>
       <w:r>
@@ -465,6 +514,7 @@
           <w:id w:val="-189615624"/>
           <w:citation/>
         </w:sdtPr>
+        <w:sdtEndPr/>
         <w:sdtContent>
           <w:r>
             <w:fldChar w:fldCharType="begin"/>
@@ -503,6 +553,7 @@
           <w:id w:val="1088040400"/>
           <w:citation/>
         </w:sdtPr>
+        <w:sdtEndPr/>
         <w:sdtContent>
           <w:r>
             <w:fldChar w:fldCharType="begin"/>
@@ -532,6 +583,7 @@
           <w:id w:val="643636259"/>
           <w:citation/>
         </w:sdtPr>
+        <w:sdtEndPr/>
         <w:sdtContent>
           <w:r>
             <w:fldChar w:fldCharType="begin"/>
@@ -567,6 +619,7 @@
           <w:id w:val="761263132"/>
           <w:citation/>
         </w:sdtPr>
+        <w:sdtEndPr/>
         <w:sdtContent>
           <w:r>
             <w:fldChar w:fldCharType="begin"/>
@@ -599,6 +652,7 @@
           <w:id w:val="-1243711648"/>
           <w:citation/>
         </w:sdtPr>
+        <w:sdtEndPr/>
         <w:sdtContent>
           <w:r>
             <w:fldChar w:fldCharType="begin"/>
@@ -634,6 +688,7 @@
           <w:id w:val="-1508516748"/>
           <w:citation/>
         </w:sdtPr>
+        <w:sdtEndPr/>
         <w:sdtContent>
           <w:r>
             <w:fldChar w:fldCharType="begin"/>
@@ -663,6 +718,7 @@
           <w:id w:val="1011873574"/>
           <w:citation/>
         </w:sdtPr>
+        <w:sdtEndPr/>
         <w:sdtContent>
           <w:r>
             <w:fldChar w:fldCharType="begin"/>
@@ -706,6 +762,7 @@
           <w:id w:val="-247741570"/>
           <w:citation/>
         </w:sdtPr>
+        <w:sdtEndPr/>
         <w:sdtContent>
           <w:r>
             <w:fldChar w:fldCharType="begin"/>
@@ -747,6 +804,7 @@
           <w:id w:val="1665746493"/>
           <w:citation/>
         </w:sdtPr>
+        <w:sdtEndPr/>
         <w:sdtContent>
           <w:r>
             <w:fldChar w:fldCharType="begin"/>
@@ -853,6 +911,7 @@
           <w:id w:val="-94331711"/>
           <w:citation/>
         </w:sdtPr>
+        <w:sdtEndPr/>
         <w:sdtContent>
           <w:r>
             <w:fldChar w:fldCharType="begin"/>
@@ -893,6 +952,7 @@
           <w:id w:val="1609540055"/>
           <w:citation/>
         </w:sdtPr>
+        <w:sdtEndPr/>
         <w:sdtContent>
           <w:r>
             <w:fldChar w:fldCharType="begin"/>
@@ -917,6 +977,8 @@
       <w:r>
         <w:t>:</w:t>
       </w:r>
+      <w:bookmarkStart w:id="0" w:name="_GoBack"/>
+      <w:bookmarkEnd w:id="0"/>
     </w:p>
     <w:p>
       <w:pPr>
@@ -1015,7 +1077,6 @@
         <w:rPr>
           <w:noProof/>
         </w:rPr>
-        <w:lastRenderedPageBreak/>
         <w:drawing>
           <wp:inline distT="0" distB="0" distL="0" distR="0" wp14:anchorId="0D500014" wp14:editId="7996ED85">
             <wp:extent cx="4826836" cy="2676525"/>
@@ -1065,6 +1126,7 @@
           <w:id w:val="-2061858678"/>
           <w:citation/>
         </w:sdtPr>
+        <w:sdtEndPr/>
         <w:sdtContent>
           <w:r>
             <w:fldChar w:fldCharType="begin"/>
@@ -1111,6 +1173,9 @@
       <w:r>
         <w:t>Endpoint</w:t>
       </w:r>
+      <w:r>
+        <w:t xml:space="preserve"> (SPARQL)</w:t>
+      </w:r>
     </w:p>
     <w:p>
       <w:pPr>
@@ -1131,6 +1196,35 @@
       <w:r>
         <w:t>AIML</w:t>
       </w:r>
+    </w:p>
+    <w:p>
+      <w:pPr>
+        <w:pStyle w:val="ListParagraph"/>
+        <w:numPr>
+          <w:ilvl w:val="1"/>
+          <w:numId w:val="3"/>
+        </w:numPr>
+      </w:pPr>
+      <w:r>
+        <w:t>ALICE framework</w:t>
+      </w:r>
+    </w:p>
+    <w:p>
+      <w:pPr>
+        <w:pStyle w:val="ListParagraph"/>
+        <w:numPr>
+          <w:ilvl w:val="1"/>
+          <w:numId w:val="3"/>
+        </w:numPr>
+      </w:pPr>
+      <w:hyperlink r:id="rId8" w:history="1">
+        <w:r>
+          <w:rPr>
+            <w:rStyle w:val="Hyperlink"/>
+          </w:rPr>
+          <w:t>https://ieeexplore.ieee.org/document/7810979</w:t>
+        </w:r>
+      </w:hyperlink>
     </w:p>
     <w:p>
       <w:pPr>
@@ -1283,7 +1377,7 @@
               </w:tblGrid>
               <w:tr>
                 <w:trPr>
-                  <w:divId w:val="602342652"/>
+                  <w:divId w:val="781461310"/>
                   <w:tblCellSpacing w:w="15" w:type="dxa"/>
                 </w:trPr>
                 <w:tc>
@@ -1331,7 +1425,7 @@
               </w:tr>
               <w:tr>
                 <w:trPr>
-                  <w:divId w:val="602342652"/>
+                  <w:divId w:val="781461310"/>
                   <w:tblCellSpacing w:w="15" w:type="dxa"/>
                 </w:trPr>
                 <w:tc>
@@ -1391,7 +1485,7 @@
               </w:tr>
               <w:tr>
                 <w:trPr>
-                  <w:divId w:val="602342652"/>
+                  <w:divId w:val="781461310"/>
                   <w:tblCellSpacing w:w="15" w:type="dxa"/>
                 </w:trPr>
                 <w:tc>
@@ -1437,7 +1531,7 @@
               </w:tr>
               <w:tr>
                 <w:trPr>
-                  <w:divId w:val="602342652"/>
+                  <w:divId w:val="781461310"/>
                   <w:tblCellSpacing w:w="15" w:type="dxa"/>
                 </w:trPr>
                 <w:tc>
@@ -1483,7 +1577,7 @@
               </w:tr>
               <w:tr>
                 <w:trPr>
-                  <w:divId w:val="602342652"/>
+                  <w:divId w:val="781461310"/>
                   <w:tblCellSpacing w:w="15" w:type="dxa"/>
                 </w:trPr>
                 <w:tc>
@@ -1529,7 +1623,7 @@
               </w:tr>
               <w:tr>
                 <w:trPr>
-                  <w:divId w:val="602342652"/>
+                  <w:divId w:val="781461310"/>
                   <w:tblCellSpacing w:w="15" w:type="dxa"/>
                 </w:trPr>
                 <w:tc>
@@ -1575,7 +1669,7 @@
               </w:tr>
               <w:tr>
                 <w:trPr>
-                  <w:divId w:val="602342652"/>
+                  <w:divId w:val="781461310"/>
                   <w:tblCellSpacing w:w="15" w:type="dxa"/>
                 </w:trPr>
                 <w:tc>
@@ -1635,7 +1729,7 @@
               </w:tr>
               <w:tr>
                 <w:trPr>
-                  <w:divId w:val="602342652"/>
+                  <w:divId w:val="781461310"/>
                   <w:tblCellSpacing w:w="15" w:type="dxa"/>
                 </w:trPr>
                 <w:tc>
@@ -1695,7 +1789,7 @@
               </w:tr>
               <w:tr>
                 <w:trPr>
-                  <w:divId w:val="602342652"/>
+                  <w:divId w:val="781461310"/>
                   <w:tblCellSpacing w:w="15" w:type="dxa"/>
                 </w:trPr>
                 <w:tc>
@@ -1741,7 +1835,7 @@
               </w:tr>
               <w:tr>
                 <w:trPr>
-                  <w:divId w:val="602342652"/>
+                  <w:divId w:val="781461310"/>
                   <w:tblCellSpacing w:w="15" w:type="dxa"/>
                 </w:trPr>
                 <w:tc>
@@ -1801,7 +1895,7 @@
               </w:tr>
               <w:tr>
                 <w:trPr>
-                  <w:divId w:val="602342652"/>
+                  <w:divId w:val="781461310"/>
                   <w:tblCellSpacing w:w="15" w:type="dxa"/>
                 </w:trPr>
                 <w:tc>
@@ -1847,7 +1941,7 @@
               </w:tr>
               <w:tr>
                 <w:trPr>
-                  <w:divId w:val="602342652"/>
+                  <w:divId w:val="781461310"/>
                   <w:tblCellSpacing w:w="15" w:type="dxa"/>
                 </w:trPr>
                 <w:tc>
@@ -1886,7 +1980,7 @@
                       <w:rPr>
                         <w:noProof/>
                       </w:rPr>
-                      <w:t xml:space="preserve">J. Lehmann, et al., “DBpedia – A Large-scale, Multilingual Knowledge Base Extracted from Wikipedia,” </w:t>
+                      <w:t xml:space="preserve">J. Lehmann and et al., “DBpedia – A Large-scale, Multilingual Knowledge Base Extracted from Wikipedia,” </w:t>
                     </w:r>
                     <w:r>
                       <w:rPr>
@@ -1907,7 +2001,7 @@
               </w:tr>
               <w:tr>
                 <w:trPr>
-                  <w:divId w:val="602342652"/>
+                  <w:divId w:val="781461310"/>
                   <w:tblCellSpacing w:w="15" w:type="dxa"/>
                 </w:trPr>
                 <w:tc>
@@ -1954,7 +2048,7 @@
             </w:tbl>
             <w:p>
               <w:pPr>
-                <w:divId w:val="602342652"/>
+                <w:divId w:val="781461310"/>
                 <w:rPr>
                   <w:rFonts w:eastAsia="Times New Roman"/>
                   <w:noProof/>
@@ -2003,7 +2097,7 @@
         <w:rFonts w:ascii="Calibri" w:eastAsiaTheme="minorHAnsi" w:hAnsi="Calibri" w:cs="Calibri" w:hint="default"/>
       </w:rPr>
     </w:lvl>
-    <w:lvl w:ilvl="1" w:tplc="08090003" w:tentative="1">
+    <w:lvl w:ilvl="1" w:tplc="08090003">
       <w:start w:val="1"/>
       <w:numFmt w:val="bullet"/>
       <w:lvlText w:val="o"/>
@@ -2115,7 +2209,7 @@
         <w:rFonts w:ascii="Calibri" w:eastAsiaTheme="minorHAnsi" w:hAnsi="Calibri" w:cs="Calibri" w:hint="default"/>
       </w:rPr>
     </w:lvl>
-    <w:lvl w:ilvl="1" w:tplc="08090003" w:tentative="1">
+    <w:lvl w:ilvl="1" w:tplc="08090003">
       <w:start w:val="1"/>
       <w:numFmt w:val="bullet"/>
       <w:lvlText w:val="o"/>
@@ -3113,6 +3207,18 @@
       <w:i/>
       <w:iCs/>
       <w:color w:val="404040" w:themeColor="text1" w:themeTint="BF"/>
+    </w:rPr>
+  </w:style>
+  <w:style w:type="character" w:styleId="Hyperlink">
+    <w:name w:val="Hyperlink"/>
+    <w:basedOn w:val="DefaultParagraphFont"/>
+    <w:uiPriority w:val="99"/>
+    <w:semiHidden/>
+    <w:unhideWhenUsed/>
+    <w:rsid w:val="000B7407"/>
+    <w:rPr>
+      <w:color w:val="0000FF"/>
+      <w:u w:val="single"/>
     </w:rPr>
   </w:style>
 </w:styles>
@@ -3754,7 +3860,7 @@
 </file>
 
 <file path=customXml/itemProps1.xml><?xml version="1.0" encoding="utf-8"?>
-<ds:datastoreItem xmlns:ds="http://schemas.openxmlformats.org/officeDocument/2006/customXml" ds:itemID="{2FCB53E2-AA9B-4A81-9698-DEE3BE19A318}">
+<ds:datastoreItem xmlns:ds="http://schemas.openxmlformats.org/officeDocument/2006/customXml" ds:itemID="{CE150DDE-46A9-4DEC-9404-F6F2F0E0710E}">
   <ds:schemaRefs>
     <ds:schemaRef ds:uri="http://schemas.openxmlformats.org/officeDocument/2006/bibliography"/>
   </ds:schemaRefs>

</xml_diff>